<commit_message>
finish lecture 8 - event studies in finance
</commit_message>
<xml_diff>
--- a/lectures/Lecture 8 - Event Studies in Finance.docx
+++ b/lectures/Lecture 8 - Event Studies in Finance.docx
@@ -348,14 +348,7 @@
           <w:sz w:val="24"/>
           <w:szCs w:val="24"/>
         </w:rPr>
-        <w:t>Presence of information asymmetries or information acquisition costs</w:t>
-      </w:r>
-      <w:r>
-        <w:rPr>
-          <w:sz w:val="24"/>
-          <w:szCs w:val="24"/>
-        </w:rPr>
-        <w:t xml:space="preserve"> m</w:t>
+        <w:t>Presence of information asymmetries or information acquisition costs m</w:t>
       </w:r>
       <w:r>
         <w:rPr>
@@ -1887,39 +1880,19 @@
         </w:rPr>
         <w:t>in a window surrounding the event date</w:t>
       </w:r>
+      <w:r>
+        <w:rPr>
+          <w:sz w:val="24"/>
+          <w:szCs w:val="24"/>
+        </w:rPr>
+        <w:t xml:space="preserve"> (choice is completely arbitrary)</w:t>
+      </w:r>
     </w:p>
     <w:p>
       <w:pPr>
         <w:pStyle w:val="ListParagraph"/>
         <w:numPr>
           <w:ilvl w:val="1"/>
-          <w:numId w:val="5"/>
-        </w:numPr>
-        <w:rPr>
-          <w:sz w:val="24"/>
-          <w:szCs w:val="24"/>
-        </w:rPr>
-      </w:pPr>
-      <w:r>
-        <w:rPr>
-          <w:sz w:val="24"/>
-          <w:szCs w:val="24"/>
-        </w:rPr>
-        <w:t>Choice is completely arbitrary</w:t>
-      </w:r>
-      <w:r>
-        <w:rPr>
-          <w:sz w:val="24"/>
-          <w:szCs w:val="24"/>
-        </w:rPr>
-        <w:t xml:space="preserve"> (repeat for different windows and verify results are consistent)</w:t>
-      </w:r>
-    </w:p>
-    <w:p>
-      <w:pPr>
-        <w:pStyle w:val="ListParagraph"/>
-        <w:numPr>
-          <w:ilvl w:val="2"/>
           <w:numId w:val="5"/>
         </w:numPr>
         <w:rPr>
@@ -2254,14 +2227,7 @@
           <w:sz w:val="24"/>
           <w:szCs w:val="24"/>
         </w:rPr>
-        <w:t xml:space="preserve">For a </w:t>
-      </w:r>
-      <w:r>
-        <w:rPr>
-          <w:sz w:val="24"/>
-          <w:szCs w:val="24"/>
-        </w:rPr>
-        <w:t xml:space="preserve">5-day window from </w:t>
+        <w:t xml:space="preserve">For a 5-day window from </w:t>
       </w:r>
       <m:oMath>
         <m:r>
@@ -2806,8 +2772,1060 @@
           <w:sz w:val="24"/>
           <w:szCs w:val="24"/>
         </w:rPr>
-        <w:t>Testing the Null Hypothesis</w:t>
-      </w:r>
+        <w:t>Testing the Null Hypothesi</w:t>
+      </w:r>
+      <w:r>
+        <w:rPr>
+          <w:b/>
+          <w:bCs/>
+          <w:sz w:val="24"/>
+          <w:szCs w:val="24"/>
+        </w:rPr>
+        <w:t>s</w:t>
+      </w:r>
+    </w:p>
+    <w:p>
+      <w:pPr>
+        <w:pStyle w:val="ListParagraph"/>
+        <w:numPr>
+          <w:ilvl w:val="0"/>
+          <w:numId w:val="8"/>
+        </w:numPr>
+        <w:rPr>
+          <w:sz w:val="24"/>
+          <w:szCs w:val="24"/>
+        </w:rPr>
+      </w:pPr>
+      <w:r>
+        <w:rPr>
+          <w:sz w:val="24"/>
+          <w:szCs w:val="24"/>
+        </w:rPr>
+        <w:t>Assuming independence, we test the hypothesis that</w:t>
+      </w:r>
+      <w:r>
+        <w:rPr>
+          <w:rFonts w:eastAsiaTheme="minorEastAsia"/>
+          <w:sz w:val="24"/>
+          <w:szCs w:val="24"/>
+        </w:rPr>
+        <w:t xml:space="preserve"> </w:t>
+      </w:r>
+      <m:oMath>
+        <m:r>
+          <w:rPr>
+            <w:rFonts w:ascii="Cambria Math" w:eastAsiaTheme="minorEastAsia" w:hAnsi="Cambria Math"/>
+            <w:sz w:val="24"/>
+            <w:szCs w:val="24"/>
+          </w:rPr>
+          <m:t>CAR</m:t>
+        </m:r>
+        <m:r>
+          <w:rPr>
+            <w:rFonts w:ascii="Cambria Math" w:hAnsi="Cambria Math"/>
+            <w:sz w:val="24"/>
+            <w:szCs w:val="24"/>
+          </w:rPr>
+          <m:t>=0</m:t>
+        </m:r>
+      </m:oMath>
+      <w:r>
+        <w:rPr>
+          <w:rFonts w:eastAsiaTheme="minorEastAsia"/>
+          <w:sz w:val="24"/>
+          <w:szCs w:val="24"/>
+        </w:rPr>
+        <w:t xml:space="preserve"> using a simple </w:t>
+      </w:r>
+      <m:oMath>
+        <m:r>
+          <w:rPr>
+            <w:rFonts w:ascii="Cambria Math" w:eastAsiaTheme="minorEastAsia" w:hAnsi="Cambria Math"/>
+            <w:sz w:val="24"/>
+            <w:szCs w:val="24"/>
+          </w:rPr>
+          <m:t>t</m:t>
+        </m:r>
+      </m:oMath>
+      <w:r>
+        <w:rPr>
+          <w:rFonts w:eastAsiaTheme="minorEastAsia"/>
+          <w:sz w:val="24"/>
+          <w:szCs w:val="24"/>
+        </w:rPr>
+        <w:t>-test</w:t>
+      </w:r>
+    </w:p>
+    <w:p>
+      <w:pPr>
+        <w:pStyle w:val="ListParagraph"/>
+        <w:numPr>
+          <w:ilvl w:val="1"/>
+          <w:numId w:val="8"/>
+        </w:numPr>
+        <w:rPr>
+          <w:sz w:val="24"/>
+          <w:szCs w:val="24"/>
+        </w:rPr>
+      </w:pPr>
+      <w:r>
+        <w:rPr>
+          <w:sz w:val="24"/>
+          <w:szCs w:val="24"/>
+        </w:rPr>
+        <w:t xml:space="preserve">Compute the average CAR,  </w:t>
+      </w:r>
+      <m:oMath>
+        <m:acc>
+          <m:accPr>
+            <m:chr m:val="̅"/>
+            <m:ctrlPr>
+              <w:rPr>
+                <w:rFonts w:ascii="Cambria Math" w:hAnsi="Cambria Math"/>
+                <w:i/>
+                <w:sz w:val="24"/>
+                <w:szCs w:val="24"/>
+              </w:rPr>
+            </m:ctrlPr>
+          </m:accPr>
+          <m:e>
+            <m:r>
+              <w:rPr>
+                <w:rFonts w:ascii="Cambria Math" w:hAnsi="Cambria Math"/>
+                <w:sz w:val="24"/>
+                <w:szCs w:val="24"/>
+              </w:rPr>
+              <m:t>CAR</m:t>
+            </m:r>
+            <m:ctrlPr>
+              <w:rPr>
+                <w:rFonts w:ascii="Cambria Math" w:eastAsiaTheme="minorEastAsia" w:hAnsi="Cambria Math"/>
+                <w:i/>
+                <w:sz w:val="24"/>
+                <w:szCs w:val="24"/>
+              </w:rPr>
+            </m:ctrlPr>
+          </m:e>
+        </m:acc>
+      </m:oMath>
+      <w:r>
+        <w:rPr>
+          <w:rFonts w:eastAsiaTheme="minorEastAsia"/>
+          <w:sz w:val="24"/>
+          <w:szCs w:val="24"/>
+        </w:rPr>
+        <w:t xml:space="preserve"> and its variance </w:t>
+      </w:r>
+      <m:oMath>
+        <m:sSubSup>
+          <m:sSubSupPr>
+            <m:ctrlPr>
+              <w:rPr>
+                <w:rFonts w:ascii="Cambria Math" w:eastAsiaTheme="minorEastAsia" w:hAnsi="Cambria Math"/>
+                <w:i/>
+                <w:sz w:val="24"/>
+                <w:szCs w:val="24"/>
+              </w:rPr>
+            </m:ctrlPr>
+          </m:sSubSupPr>
+          <m:e>
+            <m:acc>
+              <m:accPr>
+                <m:ctrlPr>
+                  <w:rPr>
+                    <w:rFonts w:ascii="Cambria Math" w:eastAsiaTheme="minorEastAsia" w:hAnsi="Cambria Math"/>
+                    <w:i/>
+                    <w:sz w:val="24"/>
+                    <w:szCs w:val="24"/>
+                  </w:rPr>
+                </m:ctrlPr>
+              </m:accPr>
+              <m:e>
+                <m:r>
+                  <w:rPr>
+                    <w:rFonts w:ascii="Cambria Math" w:eastAsiaTheme="minorEastAsia" w:hAnsi="Cambria Math"/>
+                    <w:sz w:val="24"/>
+                    <w:szCs w:val="24"/>
+                  </w:rPr>
+                  <m:t>σ</m:t>
+                </m:r>
+              </m:e>
+            </m:acc>
+            <m:ctrlPr>
+              <w:rPr>
+                <w:rFonts w:ascii="Cambria Math" w:eastAsiaTheme="minorEastAsia" w:hAnsi="Cambria Math"/>
+                <w:sz w:val="24"/>
+                <w:szCs w:val="24"/>
+              </w:rPr>
+            </m:ctrlPr>
+          </m:e>
+          <m:sub>
+            <m:r>
+              <m:rPr>
+                <m:nor/>
+              </m:rPr>
+              <w:rPr>
+                <w:rFonts w:ascii="Cambria Math" w:eastAsiaTheme="minorEastAsia" w:hAnsi="Cambria Math"/>
+                <w:i/>
+                <w:iCs/>
+                <w:sz w:val="24"/>
+                <w:szCs w:val="24"/>
+              </w:rPr>
+              <m:t>CAR</m:t>
+            </m:r>
+          </m:sub>
+          <m:sup>
+            <m:r>
+              <w:rPr>
+                <w:rFonts w:ascii="Cambria Math" w:eastAsiaTheme="minorEastAsia" w:hAnsi="Cambria Math"/>
+                <w:sz w:val="24"/>
+                <w:szCs w:val="24"/>
+              </w:rPr>
+              <m:t>2</m:t>
+            </m:r>
+          </m:sup>
+        </m:sSubSup>
+      </m:oMath>
+      <w:r>
+        <w:rPr>
+          <w:rFonts w:eastAsiaTheme="minorEastAsia"/>
+          <w:sz w:val="24"/>
+          <w:szCs w:val="24"/>
+        </w:rPr>
+        <w:t xml:space="preserve"> across all events</w:t>
+      </w:r>
+      <w:r>
+        <w:rPr>
+          <w:rFonts w:eastAsiaTheme="minorEastAsia"/>
+          <w:sz w:val="24"/>
+          <w:szCs w:val="24"/>
+        </w:rPr>
+        <w:t xml:space="preserve"> </w:t>
+      </w:r>
+      <m:oMath>
+        <m:r>
+          <w:rPr>
+            <w:rFonts w:ascii="Cambria Math" w:eastAsiaTheme="minorEastAsia" w:hAnsi="Cambria Math"/>
+            <w:sz w:val="24"/>
+            <w:szCs w:val="24"/>
+          </w:rPr>
+          <m:t>j=1,…,N</m:t>
+        </m:r>
+      </m:oMath>
+    </w:p>
+    <w:p>
+      <w:pPr>
+        <w:rPr>
+          <w:rFonts w:eastAsiaTheme="minorEastAsia"/>
+          <w:sz w:val="24"/>
+          <w:szCs w:val="24"/>
+        </w:rPr>
+      </w:pPr>
+      <m:oMathPara>
+        <m:oMath>
+          <m:acc>
+            <m:accPr>
+              <m:chr m:val="̅"/>
+              <m:ctrlPr>
+                <w:rPr>
+                  <w:rFonts w:ascii="Cambria Math" w:hAnsi="Cambria Math"/>
+                  <w:i/>
+                  <w:sz w:val="24"/>
+                  <w:szCs w:val="24"/>
+                </w:rPr>
+              </m:ctrlPr>
+            </m:accPr>
+            <m:e>
+              <m:r>
+                <w:rPr>
+                  <w:rFonts w:ascii="Cambria Math" w:hAnsi="Cambria Math"/>
+                  <w:sz w:val="24"/>
+                  <w:szCs w:val="24"/>
+                </w:rPr>
+                <m:t>CAR</m:t>
+              </m:r>
+              <m:ctrlPr>
+                <w:rPr>
+                  <w:rFonts w:ascii="Cambria Math" w:eastAsiaTheme="minorEastAsia" w:hAnsi="Cambria Math"/>
+                  <w:i/>
+                  <w:sz w:val="24"/>
+                  <w:szCs w:val="24"/>
+                </w:rPr>
+              </m:ctrlPr>
+            </m:e>
+          </m:acc>
+          <m:r>
+            <w:rPr>
+              <w:rFonts w:ascii="Cambria Math" w:hAnsi="Cambria Math"/>
+              <w:sz w:val="24"/>
+              <w:szCs w:val="24"/>
+            </w:rPr>
+            <m:t>=</m:t>
+          </m:r>
+          <m:f>
+            <m:fPr>
+              <m:ctrlPr>
+                <w:rPr>
+                  <w:rFonts w:ascii="Cambria Math" w:hAnsi="Cambria Math"/>
+                  <w:i/>
+                  <w:sz w:val="24"/>
+                  <w:szCs w:val="24"/>
+                </w:rPr>
+              </m:ctrlPr>
+            </m:fPr>
+            <m:num>
+              <m:r>
+                <w:rPr>
+                  <w:rFonts w:ascii="Cambria Math" w:hAnsi="Cambria Math"/>
+                  <w:sz w:val="24"/>
+                  <w:szCs w:val="24"/>
+                </w:rPr>
+                <m:t>1</m:t>
+              </m:r>
+            </m:num>
+            <m:den>
+              <m:r>
+                <w:rPr>
+                  <w:rFonts w:ascii="Cambria Math" w:hAnsi="Cambria Math"/>
+                  <w:sz w:val="24"/>
+                  <w:szCs w:val="24"/>
+                </w:rPr>
+                <m:t>N</m:t>
+              </m:r>
+            </m:den>
+          </m:f>
+          <m:nary>
+            <m:naryPr>
+              <m:chr m:val="∑"/>
+              <m:limLoc m:val="undOvr"/>
+              <m:ctrlPr>
+                <w:rPr>
+                  <w:rFonts w:ascii="Cambria Math" w:hAnsi="Cambria Math"/>
+                  <w:i/>
+                  <w:sz w:val="24"/>
+                  <w:szCs w:val="24"/>
+                </w:rPr>
+              </m:ctrlPr>
+            </m:naryPr>
+            <m:sub>
+              <m:r>
+                <w:rPr>
+                  <w:rFonts w:ascii="Cambria Math" w:hAnsi="Cambria Math"/>
+                  <w:sz w:val="24"/>
+                  <w:szCs w:val="24"/>
+                </w:rPr>
+                <m:t>j=1</m:t>
+              </m:r>
+            </m:sub>
+            <m:sup>
+              <m:r>
+                <w:rPr>
+                  <w:rFonts w:ascii="Cambria Math" w:hAnsi="Cambria Math"/>
+                  <w:sz w:val="24"/>
+                  <w:szCs w:val="24"/>
+                </w:rPr>
+                <m:t>N</m:t>
+              </m:r>
+            </m:sup>
+            <m:e>
+              <m:r>
+                <w:rPr>
+                  <w:rFonts w:ascii="Cambria Math" w:hAnsi="Cambria Math"/>
+                  <w:sz w:val="24"/>
+                  <w:szCs w:val="24"/>
+                </w:rPr>
+                <m:t>CA</m:t>
+              </m:r>
+              <m:sSub>
+                <m:sSubPr>
+                  <m:ctrlPr>
+                    <w:rPr>
+                      <w:rFonts w:ascii="Cambria Math" w:hAnsi="Cambria Math"/>
+                      <w:i/>
+                      <w:sz w:val="24"/>
+                      <w:szCs w:val="24"/>
+                    </w:rPr>
+                  </m:ctrlPr>
+                </m:sSubPr>
+                <m:e>
+                  <m:r>
+                    <w:rPr>
+                      <w:rFonts w:ascii="Cambria Math" w:hAnsi="Cambria Math"/>
+                      <w:sz w:val="24"/>
+                      <w:szCs w:val="24"/>
+                    </w:rPr>
+                    <m:t>R</m:t>
+                  </m:r>
+                </m:e>
+                <m:sub>
+                  <m:r>
+                    <w:rPr>
+                      <w:rFonts w:ascii="Cambria Math" w:hAnsi="Cambria Math"/>
+                      <w:sz w:val="24"/>
+                      <w:szCs w:val="24"/>
+                    </w:rPr>
+                    <m:t>j</m:t>
+                  </m:r>
+                </m:sub>
+              </m:sSub>
+            </m:e>
+          </m:nary>
+        </m:oMath>
+      </m:oMathPara>
+    </w:p>
+    <w:p>
+      <w:pPr>
+        <w:rPr>
+          <w:rFonts w:eastAsiaTheme="minorEastAsia"/>
+          <w:sz w:val="24"/>
+          <w:szCs w:val="24"/>
+        </w:rPr>
+      </w:pPr>
+      <m:oMathPara>
+        <m:oMath>
+          <m:sSubSup>
+            <m:sSubSupPr>
+              <m:ctrlPr>
+                <w:rPr>
+                  <w:rFonts w:ascii="Cambria Math" w:eastAsiaTheme="minorEastAsia" w:hAnsi="Cambria Math"/>
+                  <w:i/>
+                  <w:sz w:val="24"/>
+                  <w:szCs w:val="24"/>
+                </w:rPr>
+              </m:ctrlPr>
+            </m:sSubSupPr>
+            <m:e>
+              <m:acc>
+                <m:accPr>
+                  <m:ctrlPr>
+                    <w:rPr>
+                      <w:rFonts w:ascii="Cambria Math" w:eastAsiaTheme="minorEastAsia" w:hAnsi="Cambria Math"/>
+                      <w:i/>
+                      <w:sz w:val="24"/>
+                      <w:szCs w:val="24"/>
+                    </w:rPr>
+                  </m:ctrlPr>
+                </m:accPr>
+                <m:e>
+                  <m:r>
+                    <w:rPr>
+                      <w:rFonts w:ascii="Cambria Math" w:eastAsiaTheme="minorEastAsia" w:hAnsi="Cambria Math"/>
+                      <w:sz w:val="24"/>
+                      <w:szCs w:val="24"/>
+                    </w:rPr>
+                    <m:t>σ</m:t>
+                  </m:r>
+                </m:e>
+              </m:acc>
+              <m:ctrlPr>
+                <w:rPr>
+                  <w:rFonts w:ascii="Cambria Math" w:eastAsiaTheme="minorEastAsia" w:hAnsi="Cambria Math"/>
+                  <w:sz w:val="24"/>
+                  <w:szCs w:val="24"/>
+                </w:rPr>
+              </m:ctrlPr>
+            </m:e>
+            <m:sub>
+              <m:r>
+                <m:rPr>
+                  <m:nor/>
+                </m:rPr>
+                <w:rPr>
+                  <w:rFonts w:ascii="Cambria Math" w:eastAsiaTheme="minorEastAsia" w:hAnsi="Cambria Math"/>
+                  <w:i/>
+                  <w:iCs/>
+                  <w:sz w:val="24"/>
+                  <w:szCs w:val="24"/>
+                </w:rPr>
+                <m:t>CAR</m:t>
+              </m:r>
+            </m:sub>
+            <m:sup>
+              <m:r>
+                <w:rPr>
+                  <w:rFonts w:ascii="Cambria Math" w:eastAsiaTheme="minorEastAsia" w:hAnsi="Cambria Math"/>
+                  <w:sz w:val="24"/>
+                  <w:szCs w:val="24"/>
+                </w:rPr>
+                <m:t>2</m:t>
+              </m:r>
+            </m:sup>
+          </m:sSubSup>
+          <m:r>
+            <w:rPr>
+              <w:rFonts w:ascii="Cambria Math" w:hAnsi="Cambria Math"/>
+              <w:sz w:val="24"/>
+              <w:szCs w:val="24"/>
+            </w:rPr>
+            <m:t>=</m:t>
+          </m:r>
+          <m:f>
+            <m:fPr>
+              <m:ctrlPr>
+                <w:rPr>
+                  <w:rFonts w:ascii="Cambria Math" w:hAnsi="Cambria Math"/>
+                  <w:i/>
+                  <w:sz w:val="24"/>
+                  <w:szCs w:val="24"/>
+                </w:rPr>
+              </m:ctrlPr>
+            </m:fPr>
+            <m:num>
+              <m:r>
+                <w:rPr>
+                  <w:rFonts w:ascii="Cambria Math" w:hAnsi="Cambria Math"/>
+                  <w:sz w:val="24"/>
+                  <w:szCs w:val="24"/>
+                </w:rPr>
+                <m:t>1</m:t>
+              </m:r>
+            </m:num>
+            <m:den>
+              <m:r>
+                <w:rPr>
+                  <w:rFonts w:ascii="Cambria Math" w:hAnsi="Cambria Math"/>
+                  <w:sz w:val="24"/>
+                  <w:szCs w:val="24"/>
+                </w:rPr>
+                <m:t>N-1</m:t>
+              </m:r>
+            </m:den>
+          </m:f>
+          <m:nary>
+            <m:naryPr>
+              <m:chr m:val="∑"/>
+              <m:limLoc m:val="undOvr"/>
+              <m:ctrlPr>
+                <w:rPr>
+                  <w:rFonts w:ascii="Cambria Math" w:hAnsi="Cambria Math"/>
+                  <w:i/>
+                  <w:sz w:val="24"/>
+                  <w:szCs w:val="24"/>
+                </w:rPr>
+              </m:ctrlPr>
+            </m:naryPr>
+            <m:sub>
+              <m:r>
+                <w:rPr>
+                  <w:rFonts w:ascii="Cambria Math" w:hAnsi="Cambria Math"/>
+                  <w:sz w:val="24"/>
+                  <w:szCs w:val="24"/>
+                </w:rPr>
+                <m:t>j=1</m:t>
+              </m:r>
+            </m:sub>
+            <m:sup>
+              <m:r>
+                <w:rPr>
+                  <w:rFonts w:ascii="Cambria Math" w:hAnsi="Cambria Math"/>
+                  <w:sz w:val="24"/>
+                  <w:szCs w:val="24"/>
+                </w:rPr>
+                <m:t>N</m:t>
+              </m:r>
+            </m:sup>
+            <m:e>
+              <m:sSup>
+                <m:sSupPr>
+                  <m:ctrlPr>
+                    <w:rPr>
+                      <w:rFonts w:ascii="Cambria Math" w:hAnsi="Cambria Math"/>
+                      <w:i/>
+                      <w:sz w:val="24"/>
+                      <w:szCs w:val="24"/>
+                    </w:rPr>
+                  </m:ctrlPr>
+                </m:sSupPr>
+                <m:e>
+                  <m:d>
+                    <m:dPr>
+                      <m:ctrlPr>
+                        <w:rPr>
+                          <w:rFonts w:ascii="Cambria Math" w:hAnsi="Cambria Math"/>
+                          <w:i/>
+                          <w:sz w:val="24"/>
+                          <w:szCs w:val="24"/>
+                        </w:rPr>
+                      </m:ctrlPr>
+                    </m:dPr>
+                    <m:e>
+                      <m:r>
+                        <w:rPr>
+                          <w:rFonts w:ascii="Cambria Math" w:hAnsi="Cambria Math"/>
+                          <w:sz w:val="24"/>
+                          <w:szCs w:val="24"/>
+                        </w:rPr>
+                        <m:t>CA</m:t>
+                      </m:r>
+                      <m:sSub>
+                        <m:sSubPr>
+                          <m:ctrlPr>
+                            <w:rPr>
+                              <w:rFonts w:ascii="Cambria Math" w:hAnsi="Cambria Math"/>
+                              <w:i/>
+                              <w:sz w:val="24"/>
+                              <w:szCs w:val="24"/>
+                            </w:rPr>
+                          </m:ctrlPr>
+                        </m:sSubPr>
+                        <m:e>
+                          <m:r>
+                            <w:rPr>
+                              <w:rFonts w:ascii="Cambria Math" w:hAnsi="Cambria Math"/>
+                              <w:sz w:val="24"/>
+                              <w:szCs w:val="24"/>
+                            </w:rPr>
+                            <m:t>R</m:t>
+                          </m:r>
+                        </m:e>
+                        <m:sub>
+                          <m:r>
+                            <w:rPr>
+                              <w:rFonts w:ascii="Cambria Math" w:hAnsi="Cambria Math"/>
+                              <w:sz w:val="24"/>
+                              <w:szCs w:val="24"/>
+                            </w:rPr>
+                            <m:t>j</m:t>
+                          </m:r>
+                        </m:sub>
+                      </m:sSub>
+                      <m:r>
+                        <w:rPr>
+                          <w:rFonts w:ascii="Cambria Math" w:hAnsi="Cambria Math"/>
+                          <w:sz w:val="24"/>
+                          <w:szCs w:val="24"/>
+                        </w:rPr>
+                        <m:t>-</m:t>
+                      </m:r>
+                      <m:acc>
+                        <m:accPr>
+                          <m:chr m:val="̅"/>
+                          <m:ctrlPr>
+                            <w:rPr>
+                              <w:rFonts w:ascii="Cambria Math" w:hAnsi="Cambria Math"/>
+                              <w:i/>
+                              <w:sz w:val="24"/>
+                              <w:szCs w:val="24"/>
+                            </w:rPr>
+                          </m:ctrlPr>
+                        </m:accPr>
+                        <m:e>
+                          <m:r>
+                            <w:rPr>
+                              <w:rFonts w:ascii="Cambria Math" w:hAnsi="Cambria Math"/>
+                              <w:sz w:val="24"/>
+                              <w:szCs w:val="24"/>
+                            </w:rPr>
+                            <m:t>CAR</m:t>
+                          </m:r>
+                          <m:ctrlPr>
+                            <w:rPr>
+                              <w:rFonts w:ascii="Cambria Math" w:eastAsiaTheme="minorEastAsia" w:hAnsi="Cambria Math"/>
+                              <w:i/>
+                              <w:sz w:val="24"/>
+                              <w:szCs w:val="24"/>
+                            </w:rPr>
+                          </m:ctrlPr>
+                        </m:e>
+                      </m:acc>
+                    </m:e>
+                  </m:d>
+                </m:e>
+                <m:sup>
+                  <m:r>
+                    <w:rPr>
+                      <w:rFonts w:ascii="Cambria Math" w:hAnsi="Cambria Math"/>
+                      <w:sz w:val="24"/>
+                      <w:szCs w:val="24"/>
+                    </w:rPr>
+                    <m:t>2</m:t>
+                  </m:r>
+                </m:sup>
+              </m:sSup>
+            </m:e>
+          </m:nary>
+        </m:oMath>
+      </m:oMathPara>
+    </w:p>
+    <w:p>
+      <w:pPr>
+        <w:pStyle w:val="ListParagraph"/>
+        <w:numPr>
+          <w:ilvl w:val="1"/>
+          <w:numId w:val="8"/>
+        </w:numPr>
+        <w:rPr>
+          <w:sz w:val="24"/>
+          <w:szCs w:val="24"/>
+        </w:rPr>
+      </w:pPr>
+      <w:r>
+        <w:rPr>
+          <w:sz w:val="24"/>
+          <w:szCs w:val="24"/>
+        </w:rPr>
+        <w:t xml:space="preserve">Then, compute the corresponding </w:t>
+      </w:r>
+      <m:oMath>
+        <m:r>
+          <w:rPr>
+            <w:rFonts w:ascii="Cambria Math" w:hAnsi="Cambria Math"/>
+            <w:sz w:val="24"/>
+            <w:szCs w:val="24"/>
+          </w:rPr>
+          <m:t>t</m:t>
+        </m:r>
+      </m:oMath>
+      <w:r>
+        <w:rPr>
+          <w:rFonts w:eastAsiaTheme="minorEastAsia"/>
+          <w:sz w:val="24"/>
+          <w:szCs w:val="24"/>
+        </w:rPr>
+        <w:t>-statistic to test our hypothesis</w:t>
+      </w:r>
+    </w:p>
+    <w:p>
+      <w:pPr>
+        <w:rPr>
+          <w:rFonts w:eastAsiaTheme="minorEastAsia"/>
+          <w:sz w:val="24"/>
+          <w:szCs w:val="24"/>
+        </w:rPr>
+      </w:pPr>
+      <m:oMathPara>
+        <m:oMath>
+          <m:r>
+            <w:rPr>
+              <w:rFonts w:ascii="Cambria Math" w:hAnsi="Cambria Math"/>
+              <w:sz w:val="24"/>
+              <w:szCs w:val="24"/>
+            </w:rPr>
+            <m:t>t=</m:t>
+          </m:r>
+          <m:f>
+            <m:fPr>
+              <m:ctrlPr>
+                <w:rPr>
+                  <w:rFonts w:ascii="Cambria Math" w:hAnsi="Cambria Math"/>
+                  <w:i/>
+                  <w:sz w:val="24"/>
+                  <w:szCs w:val="24"/>
+                </w:rPr>
+              </m:ctrlPr>
+            </m:fPr>
+            <m:num>
+              <m:acc>
+                <m:accPr>
+                  <m:chr m:val="̅"/>
+                  <m:ctrlPr>
+                    <w:rPr>
+                      <w:rFonts w:ascii="Cambria Math" w:hAnsi="Cambria Math"/>
+                      <w:i/>
+                      <w:sz w:val="24"/>
+                      <w:szCs w:val="24"/>
+                    </w:rPr>
+                  </m:ctrlPr>
+                </m:accPr>
+                <m:e>
+                  <m:r>
+                    <w:rPr>
+                      <w:rFonts w:ascii="Cambria Math" w:hAnsi="Cambria Math"/>
+                      <w:sz w:val="24"/>
+                      <w:szCs w:val="24"/>
+                    </w:rPr>
+                    <m:t>CAR</m:t>
+                  </m:r>
+                  <m:ctrlPr>
+                    <w:rPr>
+                      <w:rFonts w:ascii="Cambria Math" w:eastAsiaTheme="minorEastAsia" w:hAnsi="Cambria Math"/>
+                      <w:i/>
+                      <w:sz w:val="24"/>
+                      <w:szCs w:val="24"/>
+                    </w:rPr>
+                  </m:ctrlPr>
+                </m:e>
+              </m:acc>
+            </m:num>
+            <m:den>
+              <m:sSubSup>
+                <m:sSubSupPr>
+                  <m:ctrlPr>
+                    <w:rPr>
+                      <w:rFonts w:ascii="Cambria Math" w:eastAsiaTheme="minorEastAsia" w:hAnsi="Cambria Math"/>
+                      <w:i/>
+                      <w:sz w:val="24"/>
+                      <w:szCs w:val="24"/>
+                    </w:rPr>
+                  </m:ctrlPr>
+                </m:sSubSupPr>
+                <m:e>
+                  <m:acc>
+                    <m:accPr>
+                      <m:ctrlPr>
+                        <w:rPr>
+                          <w:rFonts w:ascii="Cambria Math" w:eastAsiaTheme="minorEastAsia" w:hAnsi="Cambria Math"/>
+                          <w:i/>
+                          <w:sz w:val="24"/>
+                          <w:szCs w:val="24"/>
+                        </w:rPr>
+                      </m:ctrlPr>
+                    </m:accPr>
+                    <m:e>
+                      <m:r>
+                        <w:rPr>
+                          <w:rFonts w:ascii="Cambria Math" w:eastAsiaTheme="minorEastAsia" w:hAnsi="Cambria Math"/>
+                          <w:sz w:val="24"/>
+                          <w:szCs w:val="24"/>
+                        </w:rPr>
+                        <m:t>σ</m:t>
+                      </m:r>
+                    </m:e>
+                  </m:acc>
+                  <m:ctrlPr>
+                    <w:rPr>
+                      <w:rFonts w:ascii="Cambria Math" w:eastAsiaTheme="minorEastAsia" w:hAnsi="Cambria Math"/>
+                      <w:sz w:val="24"/>
+                      <w:szCs w:val="24"/>
+                    </w:rPr>
+                  </m:ctrlPr>
+                </m:e>
+                <m:sub>
+                  <m:r>
+                    <m:rPr>
+                      <m:nor/>
+                    </m:rPr>
+                    <w:rPr>
+                      <w:rFonts w:ascii="Cambria Math" w:eastAsiaTheme="minorEastAsia" w:hAnsi="Cambria Math"/>
+                      <w:i/>
+                      <w:iCs/>
+                      <w:sz w:val="24"/>
+                      <w:szCs w:val="24"/>
+                    </w:rPr>
+                    <m:t>CAR</m:t>
+                  </m:r>
+                </m:sub>
+                <m:sup>
+                  <m:r>
+                    <w:rPr>
+                      <w:rFonts w:ascii="Cambria Math" w:eastAsiaTheme="minorEastAsia" w:hAnsi="Cambria Math"/>
+                      <w:sz w:val="24"/>
+                      <w:szCs w:val="24"/>
+                    </w:rPr>
+                    <m:t>2</m:t>
+                  </m:r>
+                </m:sup>
+              </m:sSubSup>
+              <m:r>
+                <w:rPr>
+                  <w:rFonts w:ascii="Cambria Math" w:eastAsiaTheme="minorEastAsia" w:hAnsi="Cambria Math"/>
+                  <w:sz w:val="24"/>
+                  <w:szCs w:val="24"/>
+                </w:rPr>
+                <m:t>/</m:t>
+              </m:r>
+              <m:rad>
+                <m:radPr>
+                  <m:degHide m:val="1"/>
+                  <m:ctrlPr>
+                    <w:rPr>
+                      <w:rFonts w:ascii="Cambria Math" w:eastAsiaTheme="minorEastAsia" w:hAnsi="Cambria Math"/>
+                      <w:i/>
+                      <w:sz w:val="24"/>
+                      <w:szCs w:val="24"/>
+                    </w:rPr>
+                  </m:ctrlPr>
+                </m:radPr>
+                <m:deg>
+                  <m:ctrlPr>
+                    <w:rPr>
+                      <w:rFonts w:ascii="Cambria Math" w:hAnsi="Cambria Math"/>
+                      <w:i/>
+                      <w:sz w:val="24"/>
+                      <w:szCs w:val="24"/>
+                    </w:rPr>
+                  </m:ctrlPr>
+                </m:deg>
+                <m:e>
+                  <m:r>
+                    <w:rPr>
+                      <w:rFonts w:ascii="Cambria Math" w:hAnsi="Cambria Math"/>
+                      <w:sz w:val="24"/>
+                      <w:szCs w:val="24"/>
+                    </w:rPr>
+                    <m:t>N</m:t>
+                  </m:r>
+                </m:e>
+              </m:rad>
+            </m:den>
+          </m:f>
+        </m:oMath>
+      </m:oMathPara>
+    </w:p>
+    <w:p>
+      <w:pPr>
+        <w:pStyle w:val="ListParagraph"/>
+        <w:numPr>
+          <w:ilvl w:val="2"/>
+          <w:numId w:val="8"/>
+        </w:numPr>
+        <w:rPr>
+          <w:sz w:val="24"/>
+          <w:szCs w:val="24"/>
+        </w:rPr>
+      </w:pPr>
+      <w:r>
+        <w:rPr>
+          <w:sz w:val="24"/>
+          <w:szCs w:val="24"/>
+        </w:rPr>
+        <w:t xml:space="preserve">This follows a student </w:t>
+      </w:r>
+      <m:oMath>
+        <m:r>
+          <w:rPr>
+            <w:rFonts w:ascii="Cambria Math" w:hAnsi="Cambria Math"/>
+            <w:sz w:val="24"/>
+            <w:szCs w:val="24"/>
+          </w:rPr>
+          <m:t>t</m:t>
+        </m:r>
+      </m:oMath>
+      <w:r>
+        <w:rPr>
+          <w:rFonts w:eastAsiaTheme="minorEastAsia"/>
+          <w:sz w:val="24"/>
+          <w:szCs w:val="24"/>
+        </w:rPr>
+        <w:t xml:space="preserve">-distribution with </w:t>
+      </w:r>
+      <m:oMath>
+        <m:r>
+          <w:rPr>
+            <w:rFonts w:ascii="Cambria Math" w:eastAsiaTheme="minorEastAsia" w:hAnsi="Cambria Math"/>
+            <w:sz w:val="24"/>
+            <w:szCs w:val="24"/>
+          </w:rPr>
+          <m:t>N-1</m:t>
+        </m:r>
+      </m:oMath>
+      <w:r>
+        <w:rPr>
+          <w:rFonts w:eastAsiaTheme="minorEastAsia"/>
+          <w:sz w:val="24"/>
+          <w:szCs w:val="24"/>
+        </w:rPr>
+        <w:t xml:space="preserve"> degrees of freedom</w:t>
+      </w:r>
+    </w:p>
+    <w:p>
+      <w:pPr>
+        <w:pStyle w:val="ListParagraph"/>
+        <w:numPr>
+          <w:ilvl w:val="2"/>
+          <w:numId w:val="8"/>
+        </w:numPr>
+        <w:rPr>
+          <w:sz w:val="24"/>
+          <w:szCs w:val="24"/>
+        </w:rPr>
+      </w:pPr>
+      <w:r>
+        <w:rPr>
+          <w:rFonts w:eastAsiaTheme="minorEastAsia"/>
+          <w:sz w:val="24"/>
+          <w:szCs w:val="24"/>
+        </w:rPr>
+        <w:t>Converges to a standard normal distribution for a large number of events</w:t>
+      </w:r>
+    </w:p>
+    <w:p>
+      <w:pPr>
+        <w:pStyle w:val="ListParagraph"/>
+        <w:numPr>
+          <w:ilvl w:val="2"/>
+          <w:numId w:val="8"/>
+        </w:numPr>
+        <w:rPr>
+          <w:sz w:val="24"/>
+          <w:szCs w:val="24"/>
+        </w:rPr>
+      </w:pPr>
+      <w:r>
+        <w:rPr>
+          <w:sz w:val="24"/>
+          <w:szCs w:val="24"/>
+        </w:rPr>
+        <w:t xml:space="preserve">Reject </w:t>
+      </w:r>
+      <m:oMath>
+        <m:sSub>
+          <m:sSubPr>
+            <m:ctrlPr>
+              <w:rPr>
+                <w:rFonts w:ascii="Cambria Math" w:hAnsi="Cambria Math"/>
+                <w:i/>
+                <w:sz w:val="24"/>
+                <w:szCs w:val="24"/>
+              </w:rPr>
+            </m:ctrlPr>
+          </m:sSubPr>
+          <m:e>
+            <m:r>
+              <w:rPr>
+                <w:rFonts w:ascii="Cambria Math" w:hAnsi="Cambria Math"/>
+                <w:sz w:val="24"/>
+                <w:szCs w:val="24"/>
+              </w:rPr>
+              <m:t>H</m:t>
+            </m:r>
+          </m:e>
+          <m:sub>
+            <m:r>
+              <w:rPr>
+                <w:rFonts w:ascii="Cambria Math" w:hAnsi="Cambria Math"/>
+                <w:sz w:val="24"/>
+                <w:szCs w:val="24"/>
+              </w:rPr>
+              <m:t>0</m:t>
+            </m:r>
+          </m:sub>
+        </m:sSub>
+      </m:oMath>
+      <w:r>
+        <w:rPr>
+          <w:sz w:val="24"/>
+          <w:szCs w:val="24"/>
+        </w:rPr>
+        <w:t xml:space="preserve"> if the absolute value of the </w:t>
+      </w:r>
+      <m:oMath>
+        <m:r>
+          <w:rPr>
+            <w:rFonts w:ascii="Cambria Math" w:hAnsi="Cambria Math"/>
+            <w:sz w:val="24"/>
+            <w:szCs w:val="24"/>
+          </w:rPr>
+          <m:t>t</m:t>
+        </m:r>
+      </m:oMath>
+      <w:r>
+        <w:rPr>
+          <w:sz w:val="24"/>
+          <w:szCs w:val="24"/>
+        </w:rPr>
+        <w:t xml:space="preserve">-statistic is greater than 1.96 for </w:t>
+      </w:r>
+      <m:oMath>
+        <m:r>
+          <w:rPr>
+            <w:rFonts w:ascii="Cambria Math" w:hAnsi="Cambria Math"/>
+            <w:sz w:val="24"/>
+            <w:szCs w:val="24"/>
+          </w:rPr>
+          <m:t>α=5%</m:t>
+        </m:r>
+      </m:oMath>
     </w:p>
     <w:p>
       <w:pPr>
@@ -3056,6 +4074,95 @@
     </w:lvl>
   </w:abstractNum>
   <w:abstractNum w:abstractNumId="2" w15:restartNumberingAfterBreak="0">
+    <w:nsid w:val="3DED73C7"/>
+    <w:multiLevelType w:val="hybridMultilevel"/>
+    <w:tmpl w:val="A1D88CE2"/>
+    <w:lvl w:ilvl="0" w:tplc="0809000F">
+      <w:start w:val="1"/>
+      <w:numFmt w:val="decimal"/>
+      <w:lvlText w:val="%1."/>
+      <w:lvlJc w:val="left"/>
+      <w:pPr>
+        <w:ind w:left="720" w:hanging="360"/>
+      </w:pPr>
+      <w:rPr>
+        <w:rFonts w:hint="default"/>
+      </w:rPr>
+    </w:lvl>
+    <w:lvl w:ilvl="1" w:tplc="08090019" w:tentative="1">
+      <w:start w:val="1"/>
+      <w:numFmt w:val="lowerLetter"/>
+      <w:lvlText w:val="%2."/>
+      <w:lvlJc w:val="left"/>
+      <w:pPr>
+        <w:ind w:left="1440" w:hanging="360"/>
+      </w:pPr>
+    </w:lvl>
+    <w:lvl w:ilvl="2" w:tplc="0809001B" w:tentative="1">
+      <w:start w:val="1"/>
+      <w:numFmt w:val="lowerRoman"/>
+      <w:lvlText w:val="%3."/>
+      <w:lvlJc w:val="right"/>
+      <w:pPr>
+        <w:ind w:left="2160" w:hanging="180"/>
+      </w:pPr>
+    </w:lvl>
+    <w:lvl w:ilvl="3" w:tplc="0809000F" w:tentative="1">
+      <w:start w:val="1"/>
+      <w:numFmt w:val="decimal"/>
+      <w:lvlText w:val="%4."/>
+      <w:lvlJc w:val="left"/>
+      <w:pPr>
+        <w:ind w:left="2880" w:hanging="360"/>
+      </w:pPr>
+    </w:lvl>
+    <w:lvl w:ilvl="4" w:tplc="08090019" w:tentative="1">
+      <w:start w:val="1"/>
+      <w:numFmt w:val="lowerLetter"/>
+      <w:lvlText w:val="%5."/>
+      <w:lvlJc w:val="left"/>
+      <w:pPr>
+        <w:ind w:left="3600" w:hanging="360"/>
+      </w:pPr>
+    </w:lvl>
+    <w:lvl w:ilvl="5" w:tplc="0809001B" w:tentative="1">
+      <w:start w:val="1"/>
+      <w:numFmt w:val="lowerRoman"/>
+      <w:lvlText w:val="%6."/>
+      <w:lvlJc w:val="right"/>
+      <w:pPr>
+        <w:ind w:left="4320" w:hanging="180"/>
+      </w:pPr>
+    </w:lvl>
+    <w:lvl w:ilvl="6" w:tplc="0809000F" w:tentative="1">
+      <w:start w:val="1"/>
+      <w:numFmt w:val="decimal"/>
+      <w:lvlText w:val="%7."/>
+      <w:lvlJc w:val="left"/>
+      <w:pPr>
+        <w:ind w:left="5040" w:hanging="360"/>
+      </w:pPr>
+    </w:lvl>
+    <w:lvl w:ilvl="7" w:tplc="08090019" w:tentative="1">
+      <w:start w:val="1"/>
+      <w:numFmt w:val="lowerLetter"/>
+      <w:lvlText w:val="%8."/>
+      <w:lvlJc w:val="left"/>
+      <w:pPr>
+        <w:ind w:left="5760" w:hanging="360"/>
+      </w:pPr>
+    </w:lvl>
+    <w:lvl w:ilvl="8" w:tplc="0809001B" w:tentative="1">
+      <w:start w:val="1"/>
+      <w:numFmt w:val="lowerRoman"/>
+      <w:lvlText w:val="%9."/>
+      <w:lvlJc w:val="right"/>
+      <w:pPr>
+        <w:ind w:left="6480" w:hanging="180"/>
+      </w:pPr>
+    </w:lvl>
+  </w:abstractNum>
+  <w:abstractNum w:abstractNumId="3" w15:restartNumberingAfterBreak="0">
     <w:nsid w:val="4CA7698D"/>
     <w:multiLevelType w:val="hybridMultilevel"/>
     <w:tmpl w:val="14F699DC"/>
@@ -3168,7 +4275,120 @@
       </w:rPr>
     </w:lvl>
   </w:abstractNum>
-  <w:abstractNum w:abstractNumId="3" w15:restartNumberingAfterBreak="0">
+  <w:abstractNum w:abstractNumId="4" w15:restartNumberingAfterBreak="0">
+    <w:nsid w:val="61973951"/>
+    <w:multiLevelType w:val="hybridMultilevel"/>
+    <w:tmpl w:val="1E1EA6E6"/>
+    <w:lvl w:ilvl="0" w:tplc="08090001">
+      <w:start w:val="1"/>
+      <w:numFmt w:val="bullet"/>
+      <w:lvlText w:val=""/>
+      <w:lvlJc w:val="left"/>
+      <w:pPr>
+        <w:ind w:left="720" w:hanging="360"/>
+      </w:pPr>
+      <w:rPr>
+        <w:rFonts w:ascii="Symbol" w:hAnsi="Symbol" w:hint="default"/>
+      </w:rPr>
+    </w:lvl>
+    <w:lvl w:ilvl="1" w:tplc="08090003">
+      <w:start w:val="1"/>
+      <w:numFmt w:val="bullet"/>
+      <w:lvlText w:val="o"/>
+      <w:lvlJc w:val="left"/>
+      <w:pPr>
+        <w:ind w:left="1440" w:hanging="360"/>
+      </w:pPr>
+      <w:rPr>
+        <w:rFonts w:ascii="Courier New" w:hAnsi="Courier New" w:cs="Courier New" w:hint="default"/>
+      </w:rPr>
+    </w:lvl>
+    <w:lvl w:ilvl="2" w:tplc="08090005">
+      <w:start w:val="1"/>
+      <w:numFmt w:val="bullet"/>
+      <w:lvlText w:val=""/>
+      <w:lvlJc w:val="left"/>
+      <w:pPr>
+        <w:ind w:left="2160" w:hanging="360"/>
+      </w:pPr>
+      <w:rPr>
+        <w:rFonts w:ascii="Wingdings" w:hAnsi="Wingdings" w:hint="default"/>
+      </w:rPr>
+    </w:lvl>
+    <w:lvl w:ilvl="3" w:tplc="08090001">
+      <w:start w:val="1"/>
+      <w:numFmt w:val="bullet"/>
+      <w:lvlText w:val=""/>
+      <w:lvlJc w:val="left"/>
+      <w:pPr>
+        <w:ind w:left="2880" w:hanging="360"/>
+      </w:pPr>
+      <w:rPr>
+        <w:rFonts w:ascii="Symbol" w:hAnsi="Symbol" w:hint="default"/>
+      </w:rPr>
+    </w:lvl>
+    <w:lvl w:ilvl="4" w:tplc="08090003" w:tentative="1">
+      <w:start w:val="1"/>
+      <w:numFmt w:val="bullet"/>
+      <w:lvlText w:val="o"/>
+      <w:lvlJc w:val="left"/>
+      <w:pPr>
+        <w:ind w:left="3600" w:hanging="360"/>
+      </w:pPr>
+      <w:rPr>
+        <w:rFonts w:ascii="Courier New" w:hAnsi="Courier New" w:cs="Courier New" w:hint="default"/>
+      </w:rPr>
+    </w:lvl>
+    <w:lvl w:ilvl="5" w:tplc="08090005" w:tentative="1">
+      <w:start w:val="1"/>
+      <w:numFmt w:val="bullet"/>
+      <w:lvlText w:val=""/>
+      <w:lvlJc w:val="left"/>
+      <w:pPr>
+        <w:ind w:left="4320" w:hanging="360"/>
+      </w:pPr>
+      <w:rPr>
+        <w:rFonts w:ascii="Wingdings" w:hAnsi="Wingdings" w:hint="default"/>
+      </w:rPr>
+    </w:lvl>
+    <w:lvl w:ilvl="6" w:tplc="08090001" w:tentative="1">
+      <w:start w:val="1"/>
+      <w:numFmt w:val="bullet"/>
+      <w:lvlText w:val=""/>
+      <w:lvlJc w:val="left"/>
+      <w:pPr>
+        <w:ind w:left="5040" w:hanging="360"/>
+      </w:pPr>
+      <w:rPr>
+        <w:rFonts w:ascii="Symbol" w:hAnsi="Symbol" w:hint="default"/>
+      </w:rPr>
+    </w:lvl>
+    <w:lvl w:ilvl="7" w:tplc="08090003" w:tentative="1">
+      <w:start w:val="1"/>
+      <w:numFmt w:val="bullet"/>
+      <w:lvlText w:val="o"/>
+      <w:lvlJc w:val="left"/>
+      <w:pPr>
+        <w:ind w:left="5760" w:hanging="360"/>
+      </w:pPr>
+      <w:rPr>
+        <w:rFonts w:ascii="Courier New" w:hAnsi="Courier New" w:cs="Courier New" w:hint="default"/>
+      </w:rPr>
+    </w:lvl>
+    <w:lvl w:ilvl="8" w:tplc="08090005" w:tentative="1">
+      <w:start w:val="1"/>
+      <w:numFmt w:val="bullet"/>
+      <w:lvlText w:val=""/>
+      <w:lvlJc w:val="left"/>
+      <w:pPr>
+        <w:ind w:left="6480" w:hanging="360"/>
+      </w:pPr>
+      <w:rPr>
+        <w:rFonts w:ascii="Wingdings" w:hAnsi="Wingdings" w:hint="default"/>
+      </w:rPr>
+    </w:lvl>
+  </w:abstractNum>
+  <w:abstractNum w:abstractNumId="5" w15:restartNumberingAfterBreak="0">
     <w:nsid w:val="6546748B"/>
     <w:multiLevelType w:val="hybridMultilevel"/>
     <w:tmpl w:val="AE9AC852"/>
@@ -3281,7 +4501,120 @@
       </w:rPr>
     </w:lvl>
   </w:abstractNum>
-  <w:abstractNum w:abstractNumId="4" w15:restartNumberingAfterBreak="0">
+  <w:abstractNum w:abstractNumId="6" w15:restartNumberingAfterBreak="0">
+    <w:nsid w:val="71F21D66"/>
+    <w:multiLevelType w:val="hybridMultilevel"/>
+    <w:tmpl w:val="0966CA5C"/>
+    <w:lvl w:ilvl="0" w:tplc="08090001">
+      <w:start w:val="1"/>
+      <w:numFmt w:val="bullet"/>
+      <w:lvlText w:val=""/>
+      <w:lvlJc w:val="left"/>
+      <w:pPr>
+        <w:ind w:left="720" w:hanging="360"/>
+      </w:pPr>
+      <w:rPr>
+        <w:rFonts w:ascii="Symbol" w:hAnsi="Symbol" w:hint="default"/>
+      </w:rPr>
+    </w:lvl>
+    <w:lvl w:ilvl="1" w:tplc="08090003">
+      <w:start w:val="1"/>
+      <w:numFmt w:val="bullet"/>
+      <w:lvlText w:val="o"/>
+      <w:lvlJc w:val="left"/>
+      <w:pPr>
+        <w:ind w:left="1440" w:hanging="360"/>
+      </w:pPr>
+      <w:rPr>
+        <w:rFonts w:ascii="Courier New" w:hAnsi="Courier New" w:cs="Courier New" w:hint="default"/>
+      </w:rPr>
+    </w:lvl>
+    <w:lvl w:ilvl="2" w:tplc="08090005" w:tentative="1">
+      <w:start w:val="1"/>
+      <w:numFmt w:val="bullet"/>
+      <w:lvlText w:val=""/>
+      <w:lvlJc w:val="left"/>
+      <w:pPr>
+        <w:ind w:left="2160" w:hanging="360"/>
+      </w:pPr>
+      <w:rPr>
+        <w:rFonts w:ascii="Wingdings" w:hAnsi="Wingdings" w:hint="default"/>
+      </w:rPr>
+    </w:lvl>
+    <w:lvl w:ilvl="3" w:tplc="08090001" w:tentative="1">
+      <w:start w:val="1"/>
+      <w:numFmt w:val="bullet"/>
+      <w:lvlText w:val=""/>
+      <w:lvlJc w:val="left"/>
+      <w:pPr>
+        <w:ind w:left="2880" w:hanging="360"/>
+      </w:pPr>
+      <w:rPr>
+        <w:rFonts w:ascii="Symbol" w:hAnsi="Symbol" w:hint="default"/>
+      </w:rPr>
+    </w:lvl>
+    <w:lvl w:ilvl="4" w:tplc="08090003" w:tentative="1">
+      <w:start w:val="1"/>
+      <w:numFmt w:val="bullet"/>
+      <w:lvlText w:val="o"/>
+      <w:lvlJc w:val="left"/>
+      <w:pPr>
+        <w:ind w:left="3600" w:hanging="360"/>
+      </w:pPr>
+      <w:rPr>
+        <w:rFonts w:ascii="Courier New" w:hAnsi="Courier New" w:cs="Courier New" w:hint="default"/>
+      </w:rPr>
+    </w:lvl>
+    <w:lvl w:ilvl="5" w:tplc="08090005" w:tentative="1">
+      <w:start w:val="1"/>
+      <w:numFmt w:val="bullet"/>
+      <w:lvlText w:val=""/>
+      <w:lvlJc w:val="left"/>
+      <w:pPr>
+        <w:ind w:left="4320" w:hanging="360"/>
+      </w:pPr>
+      <w:rPr>
+        <w:rFonts w:ascii="Wingdings" w:hAnsi="Wingdings" w:hint="default"/>
+      </w:rPr>
+    </w:lvl>
+    <w:lvl w:ilvl="6" w:tplc="08090001" w:tentative="1">
+      <w:start w:val="1"/>
+      <w:numFmt w:val="bullet"/>
+      <w:lvlText w:val=""/>
+      <w:lvlJc w:val="left"/>
+      <w:pPr>
+        <w:ind w:left="5040" w:hanging="360"/>
+      </w:pPr>
+      <w:rPr>
+        <w:rFonts w:ascii="Symbol" w:hAnsi="Symbol" w:hint="default"/>
+      </w:rPr>
+    </w:lvl>
+    <w:lvl w:ilvl="7" w:tplc="08090003" w:tentative="1">
+      <w:start w:val="1"/>
+      <w:numFmt w:val="bullet"/>
+      <w:lvlText w:val="o"/>
+      <w:lvlJc w:val="left"/>
+      <w:pPr>
+        <w:ind w:left="5760" w:hanging="360"/>
+      </w:pPr>
+      <w:rPr>
+        <w:rFonts w:ascii="Courier New" w:hAnsi="Courier New" w:cs="Courier New" w:hint="default"/>
+      </w:rPr>
+    </w:lvl>
+    <w:lvl w:ilvl="8" w:tplc="08090005" w:tentative="1">
+      <w:start w:val="1"/>
+      <w:numFmt w:val="bullet"/>
+      <w:lvlText w:val=""/>
+      <w:lvlJc w:val="left"/>
+      <w:pPr>
+        <w:ind w:left="6480" w:hanging="360"/>
+      </w:pPr>
+      <w:rPr>
+        <w:rFonts w:ascii="Wingdings" w:hAnsi="Wingdings" w:hint="default"/>
+      </w:rPr>
+    </w:lvl>
+  </w:abstractNum>
+  <w:abstractNum w:abstractNumId="7" w15:restartNumberingAfterBreak="0">
     <w:nsid w:val="7942330D"/>
     <w:multiLevelType w:val="hybridMultilevel"/>
     <w:tmpl w:val="7A50B582"/>
@@ -3394,7 +4727,7 @@
       </w:rPr>
     </w:lvl>
   </w:abstractNum>
-  <w:abstractNum w:abstractNumId="5" w15:restartNumberingAfterBreak="0">
+  <w:abstractNum w:abstractNumId="8" w15:restartNumberingAfterBreak="0">
     <w:nsid w:val="7A184453"/>
     <w:multiLevelType w:val="hybridMultilevel"/>
     <w:tmpl w:val="06706C48"/>
@@ -3511,19 +4844,28 @@
     <w:abstractNumId w:val="1"/>
   </w:num>
   <w:num w:numId="2" w16cid:durableId="1276868514">
-    <w:abstractNumId w:val="2"/>
+    <w:abstractNumId w:val="3"/>
   </w:num>
   <w:num w:numId="3" w16cid:durableId="836458618">
     <w:abstractNumId w:val="0"/>
   </w:num>
   <w:num w:numId="4" w16cid:durableId="2143228905">
+    <w:abstractNumId w:val="8"/>
+  </w:num>
+  <w:num w:numId="5" w16cid:durableId="357969895">
+    <w:abstractNumId w:val="7"/>
+  </w:num>
+  <w:num w:numId="6" w16cid:durableId="357702773">
     <w:abstractNumId w:val="5"/>
   </w:num>
-  <w:num w:numId="5" w16cid:durableId="357969895">
+  <w:num w:numId="7" w16cid:durableId="1511917517">
+    <w:abstractNumId w:val="6"/>
+  </w:num>
+  <w:num w:numId="8" w16cid:durableId="514809951">
     <w:abstractNumId w:val="4"/>
   </w:num>
-  <w:num w:numId="6" w16cid:durableId="357702773">
-    <w:abstractNumId w:val="3"/>
+  <w:num w:numId="9" w16cid:durableId="1478572297">
+    <w:abstractNumId w:val="2"/>
   </w:num>
 </w:numbering>
 </file>

</xml_diff>